<commit_message>
agregando la seccion calificacion
</commit_message>
<xml_diff>
--- a/lab01/report/report01.docx
+++ b/lab01/report/report01.docx
@@ -1,6 +1,6 @@
 
 <file path=word/document.xml><?xml version="1.0" encoding="utf-8"?>
-<w:document xmlns:wpc="http://schemas.microsoft.com/office/word/2010/wordprocessingCanvas" xmlns:cx="http://schemas.microsoft.com/office/drawing/2014/chartex" xmlns:cx1="http://schemas.microsoft.com/office/drawing/2015/9/8/chartex" xmlns:cx2="http://schemas.microsoft.com/office/drawing/2015/10/21/chartex" xmlns:cx3="http://schemas.microsoft.com/office/drawing/2016/5/9/chartex" xmlns:cx4="http://schemas.microsoft.com/office/drawing/2016/5/10/chartex" xmlns:cx5="http://schemas.microsoft.com/office/drawing/2016/5/11/chartex" xmlns:cx6="http://schemas.microsoft.com/office/drawing/2016/5/12/chartex" xmlns:cx7="http://schemas.microsoft.com/office/drawing/2016/5/13/chartex" xmlns:cx8="http://schemas.microsoft.com/office/drawing/2016/5/14/chartex" xmlns:mc="http://schemas.openxmlformats.org/markup-compatibility/2006" xmlns:aink="http://schemas.microsoft.com/office/drawing/2016/ink" xmlns:am3d="http://schemas.microsoft.com/office/drawing/2017/model3d" xmlns:o="urn:schemas-microsoft-com:office:office" xmlns:oel="http://schemas.microsoft.com/office/2019/extlst" xmlns:r="http://schemas.openxmlformats.org/officeDocument/2006/relationships" xmlns:m="http://schemas.openxmlformats.org/officeDocument/2006/math" xmlns:v="urn:schemas-microsoft-com:vml" xmlns:wp14="http://schemas.microsoft.com/office/word/2010/wordprocessingDrawing" xmlns:wp="http://schemas.openxmlformats.org/drawingml/2006/wordprocessingDrawing" xmlns:w10="urn:schemas-microsoft-com:office:word" xmlns:w="http://schemas.openxmlformats.org/wordprocessingml/2006/main" xmlns:w14="http://schemas.microsoft.com/office/word/2010/wordml" xmlns:w15="http://schemas.microsoft.com/office/word/2012/wordml" xmlns:w16cex="http://schemas.microsoft.com/office/word/2018/wordml/cex" xmlns:w16cid="http://schemas.microsoft.com/office/word/2016/wordml/cid" xmlns:w16="http://schemas.microsoft.com/office/word/2018/wordml" xmlns:w16sdtdh="http://schemas.microsoft.com/office/word/2020/wordml/sdtdatahash" xmlns:w16se="http://schemas.microsoft.com/office/word/2015/wordml/symex" xmlns:wpg="http://schemas.microsoft.com/office/word/2010/wordprocessingGroup" xmlns:wpi="http://schemas.microsoft.com/office/word/2010/wordprocessingInk" xmlns:wne="http://schemas.microsoft.com/office/word/2006/wordml" xmlns:wps="http://schemas.microsoft.com/office/word/2010/wordprocessingShape" mc:Ignorable="w14 w15 w16se w16cid w16 w16cex w16sdtdh wp14">
+<w:document xmlns:wpc="http://schemas.microsoft.com/office/word/2010/wordprocessingCanvas" xmlns:cx="http://schemas.microsoft.com/office/drawing/2014/chartex" xmlns:cx1="http://schemas.microsoft.com/office/drawing/2015/9/8/chartex" xmlns:cx2="http://schemas.microsoft.com/office/drawing/2015/10/21/chartex" xmlns:cx3="http://schemas.microsoft.com/office/drawing/2016/5/9/chartex" xmlns:cx4="http://schemas.microsoft.com/office/drawing/2016/5/10/chartex" xmlns:cx5="http://schemas.microsoft.com/office/drawing/2016/5/11/chartex" xmlns:cx6="http://schemas.microsoft.com/office/drawing/2016/5/12/chartex" xmlns:cx7="http://schemas.microsoft.com/office/drawing/2016/5/13/chartex" xmlns:cx8="http://schemas.microsoft.com/office/drawing/2016/5/14/chartex" xmlns:mc="http://schemas.openxmlformats.org/markup-compatibility/2006" xmlns:aink="http://schemas.microsoft.com/office/drawing/2016/ink" xmlns:am3d="http://schemas.microsoft.com/office/drawing/2017/model3d" xmlns:o="urn:schemas-microsoft-com:office:office" xmlns:oel="http://schemas.microsoft.com/office/2019/extlst" xmlns:r="http://schemas.openxmlformats.org/officeDocument/2006/relationships" xmlns:m="http://schemas.openxmlformats.org/officeDocument/2006/math" xmlns:v="urn:schemas-microsoft-com:vml" xmlns:wp14="http://schemas.microsoft.com/office/word/2010/wordprocessingDrawing" xmlns:wp="http://schemas.openxmlformats.org/drawingml/2006/wordprocessingDrawing" xmlns:w10="urn:schemas-microsoft-com:office:word" xmlns:w="http://schemas.openxmlformats.org/wordprocessingml/2006/main" xmlns:w14="http://schemas.microsoft.com/office/word/2010/wordml" xmlns:w15="http://schemas.microsoft.com/office/word/2012/wordml" xmlns:w16cex="http://schemas.microsoft.com/office/word/2018/wordml/cex" xmlns:w16cid="http://schemas.microsoft.com/office/word/2016/wordml/cid" xmlns:w16="http://schemas.microsoft.com/office/word/2018/wordml" xmlns:w16du="http://schemas.microsoft.com/office/word/2023/wordml/word16du" xmlns:w16sdtdh="http://schemas.microsoft.com/office/word/2020/wordml/sdtdatahash" xmlns:w16se="http://schemas.microsoft.com/office/word/2015/wordml/symex" xmlns:wpg="http://schemas.microsoft.com/office/word/2010/wordprocessingGroup" xmlns:wpi="http://schemas.microsoft.com/office/word/2010/wordprocessingInk" xmlns:wne="http://schemas.microsoft.com/office/word/2006/wordml" xmlns:wps="http://schemas.microsoft.com/office/word/2010/wordprocessingShape" mc:Ignorable="w14 w15 w16se w16cid w16 w16cex w16sdtdh w16du wp14">
   <w:body>
     <w:p>
       <w:pPr>
@@ -2597,7 +2597,7 @@
           <w:noProof/>
         </w:rPr>
         <w:drawing>
-          <wp:anchor distT="0" distB="0" distL="114300" distR="114300" simplePos="0" relativeHeight="251659264" behindDoc="0" locked="0" layoutInCell="1" allowOverlap="1" wp14:anchorId="0A3584A4" wp14:editId="3A0D308E">
+          <wp:anchor distT="0" distB="0" distL="114300" distR="114300" simplePos="0" relativeHeight="251659264" behindDoc="0" locked="0" layoutInCell="1" allowOverlap="1" wp14:anchorId="0A3584A4" wp14:editId="109E9B4A">
             <wp:simplePos x="0" y="0"/>
             <wp:positionH relativeFrom="column">
               <wp:posOffset>1513296</wp:posOffset>
@@ -5603,7 +5603,7 @@
           <w:szCs w:val="24"/>
         </w:rPr>
         <w:drawing>
-          <wp:anchor distT="0" distB="0" distL="114300" distR="114300" simplePos="0" relativeHeight="251669504" behindDoc="0" locked="0" layoutInCell="1" allowOverlap="1" wp14:anchorId="3A861631" wp14:editId="7957D82D">
+          <wp:anchor distT="0" distB="0" distL="114300" distR="114300" simplePos="0" relativeHeight="251669504" behindDoc="0" locked="0" layoutInCell="1" allowOverlap="1" wp14:anchorId="3A861631" wp14:editId="561F7A2B">
             <wp:simplePos x="0" y="0"/>
             <wp:positionH relativeFrom="column">
               <wp:posOffset>1221740</wp:posOffset>
@@ -6942,13 +6942,7 @@
         <w:rPr>
           <w:rFonts w:ascii="Cambria" w:hAnsi="Cambria"/>
         </w:rPr>
-        <w:t>de</w:t>
-      </w:r>
-      <w:r>
-        <w:rPr>
-          <w:rFonts w:ascii="Cambria" w:hAnsi="Cambria"/>
-        </w:rPr>
-        <w:t xml:space="preserve"> imprimir un tablero en la consola</w:t>
+        <w:t>de imprimir un tablero en la consola</w:t>
       </w:r>
       <w:r>
         <w:rPr>
@@ -7458,17 +7452,7 @@
                                 <w:sz w:val="14"/>
                                 <w:lang w:val="es-MX"/>
                               </w:rPr>
-                              <w:t>n Acosta</w:t>
-                            </w:r>
-                            <w:r>
-                              <w:rPr>
-                                <w:rFonts w:ascii="Cambria" w:eastAsia="Cambria" w:hAnsi="Cambria" w:cs="Cambria"/>
-                                <w:b/>
-                                <w:bCs/>
-                                <w:sz w:val="14"/>
-                                <w:lang w:val="es-MX"/>
-                              </w:rPr>
-                              <w:t xml:space="preserve">, </w:t>
+                              <w:t xml:space="preserve">n Acosta, </w:t>
                             </w:r>
                             <w:r>
                               <w:rPr>
@@ -7618,17 +7602,7 @@
                           <w:sz w:val="14"/>
                           <w:lang w:val="es-MX"/>
                         </w:rPr>
-                        <w:t>n Acosta</w:t>
-                      </w:r>
-                      <w:r>
-                        <w:rPr>
-                          <w:rFonts w:ascii="Cambria" w:eastAsia="Cambria" w:hAnsi="Cambria" w:cs="Cambria"/>
-                          <w:b/>
-                          <w:bCs/>
-                          <w:sz w:val="14"/>
-                          <w:lang w:val="es-MX"/>
-                        </w:rPr>
-                        <w:t xml:space="preserve">, </w:t>
+                        <w:t xml:space="preserve">n Acosta, </w:t>
                       </w:r>
                       <w:r>
                         <w:rPr>
@@ -8844,7 +8818,7 @@
           <w:noProof/>
         </w:rPr>
         <w:drawing>
-          <wp:anchor distT="0" distB="0" distL="114300" distR="114300" simplePos="0" relativeHeight="251681792" behindDoc="0" locked="0" layoutInCell="1" allowOverlap="1" wp14:anchorId="07BA3335" wp14:editId="38C14FEA">
+          <wp:anchor distT="0" distB="0" distL="114300" distR="114300" simplePos="0" relativeHeight="251681792" behindDoc="0" locked="0" layoutInCell="1" allowOverlap="1" wp14:anchorId="07BA3335" wp14:editId="402B3F12">
             <wp:simplePos x="0" y="0"/>
             <wp:positionH relativeFrom="column">
               <wp:posOffset>992505</wp:posOffset>
@@ -9820,27 +9794,7 @@
                                 <w:sz w:val="14"/>
                                 <w:lang w:val="es-MX"/>
                               </w:rPr>
-                              <w:t>Rodrigo Infanz</w:t>
-                            </w:r>
-                            <w:r>
-                              <w:rPr>
-                                <w:rFonts w:ascii="Cambria" w:eastAsia="Cambria" w:hAnsi="Cambria" w:cs="Cambria"/>
-                                <w:b/>
-                                <w:bCs/>
-                                <w:sz w:val="14"/>
-                                <w:lang w:val="es-MX"/>
-                              </w:rPr>
-                              <w:t>ó</w:t>
-                            </w:r>
-                            <w:r>
-                              <w:rPr>
-                                <w:rFonts w:ascii="Cambria" w:eastAsia="Cambria" w:hAnsi="Cambria" w:cs="Cambria"/>
-                                <w:b/>
-                                <w:bCs/>
-                                <w:sz w:val="14"/>
-                                <w:lang w:val="es-MX"/>
-                              </w:rPr>
-                              <w:t xml:space="preserve">n Acosta, </w:t>
+                              <w:t xml:space="preserve">Rodrigo Infanzón Acosta, </w:t>
                             </w:r>
                             <w:r>
                               <w:rPr>
@@ -9960,27 +9914,7 @@
                           <w:sz w:val="14"/>
                           <w:lang w:val="es-MX"/>
                         </w:rPr>
-                        <w:t>Rodrigo Infanz</w:t>
-                      </w:r>
-                      <w:r>
-                        <w:rPr>
-                          <w:rFonts w:ascii="Cambria" w:eastAsia="Cambria" w:hAnsi="Cambria" w:cs="Cambria"/>
-                          <w:b/>
-                          <w:bCs/>
-                          <w:sz w:val="14"/>
-                          <w:lang w:val="es-MX"/>
-                        </w:rPr>
-                        <w:t>ó</w:t>
-                      </w:r>
-                      <w:r>
-                        <w:rPr>
-                          <w:rFonts w:ascii="Cambria" w:eastAsia="Cambria" w:hAnsi="Cambria" w:cs="Cambria"/>
-                          <w:b/>
-                          <w:bCs/>
-                          <w:sz w:val="14"/>
-                          <w:lang w:val="es-MX"/>
-                        </w:rPr>
-                        <w:t xml:space="preserve">n Acosta, </w:t>
+                        <w:t xml:space="preserve">Rodrigo Infanzón Acosta, </w:t>
                       </w:r>
                       <w:r>
                         <w:rPr>
@@ -10194,31 +10128,7 @@
           <w:b/>
           <w:bCs/>
         </w:rPr>
-        <w:t>:</w:t>
-      </w:r>
-      <w:r>
-        <w:rPr>
-          <w:rFonts w:ascii="Cambria" w:hAnsi="Cambria"/>
-          <w:b/>
-          <w:bCs/>
-        </w:rPr>
-        <w:t> </w:t>
-      </w:r>
-      <w:r>
-        <w:rPr>
-          <w:rFonts w:ascii="Cambria" w:hAnsi="Cambria"/>
-          <w:b/>
-          <w:bCs/>
-        </w:rPr>
-        <w:t>“</w:t>
-      </w:r>
-      <w:r>
-        <w:rPr>
-          <w:rFonts w:ascii="Cambria" w:hAnsi="Cambria"/>
-          <w:b/>
-          <w:bCs/>
-        </w:rPr>
-        <w:t>Hueso</w:t>
+        <w:t>: “Hueso</w:t>
       </w:r>
       <w:r>
         <w:rPr>
@@ -10236,15 +10146,7 @@
           <w:b/>
           <w:bCs/>
         </w:rPr>
-        <w:t>1</w:t>
-      </w:r>
-      <w:r>
-        <w:rPr>
-          <w:rFonts w:ascii="Cambria" w:hAnsi="Cambria"/>
-          <w:b/>
-          <w:bCs/>
-        </w:rPr>
-        <w:t>”</w:t>
+        <w:t>1”</w:t>
       </w:r>
       <w:r>
         <w:rPr>
@@ -10258,15 +10160,7 @@
           <w:b/>
           <w:bCs/>
         </w:rPr>
-        <w:t>“</w:t>
-      </w:r>
-      <w:r>
-        <w:rPr>
-          <w:rFonts w:ascii="Cambria" w:hAnsi="Cambria"/>
-          <w:b/>
-          <w:bCs/>
-        </w:rPr>
-        <w:t>Hueso</w:t>
+        <w:t>“Hueso</w:t>
       </w:r>
       <w:r>
         <w:rPr>
@@ -10284,27 +10178,13 @@
           <w:b/>
           <w:bCs/>
         </w:rPr>
-        <w:t>2</w:t>
-      </w:r>
-      <w:r>
-        <w:rPr>
-          <w:rFonts w:ascii="Cambria" w:hAnsi="Cambria"/>
-          <w:b/>
-          <w:bCs/>
-        </w:rPr>
-        <w:t>”</w:t>
-      </w:r>
-      <w:r>
-        <w:rPr>
-          <w:rFonts w:ascii="Cambria" w:hAnsi="Cambria"/>
-        </w:rPr>
-        <w:t xml:space="preserve"> dependiendo de qué hueso es el que es simultáneamente el más grande y el que huele mejor. En caso de que ninguno de los dos huesos cumpla esta propiedad, imprimir el </w:t>
-      </w:r>
-      <w:r>
-        <w:rPr>
-          <w:rFonts w:ascii="Cambria" w:hAnsi="Cambria"/>
-        </w:rPr>
-        <w:t>mensaje:</w:t>
+        <w:t>2”</w:t>
+      </w:r>
+      <w:r>
+        <w:rPr>
+          <w:rFonts w:ascii="Cambria" w:hAnsi="Cambria"/>
+        </w:rPr>
+        <w:t> dependiendo de qué hueso es el que es simultáneamente el más grande y el que huele mejor. En caso de que ninguno de los dos huesos cumpla esta propiedad, imprimir el mensaje:</w:t>
       </w:r>
       <w:r>
         <w:rPr>
@@ -10318,23 +10198,7 @@
           <w:b/>
           <w:bCs/>
         </w:rPr>
-        <w:t>“</w:t>
-      </w:r>
-      <w:r>
-        <w:rPr>
-          <w:rFonts w:ascii="Cambria" w:hAnsi="Cambria"/>
-          <w:b/>
-          <w:bCs/>
-        </w:rPr>
-        <w:t xml:space="preserve">Perrito confundido </w:t>
-      </w:r>
-      <w:r>
-        <w:rPr>
-          <w:rFonts w:ascii="Cambria" w:hAnsi="Cambria"/>
-          <w:b/>
-          <w:bCs/>
-        </w:rPr>
-        <w:t>:( “.</w:t>
+        <w:t>“Perrito confundido :( “.</w:t>
       </w:r>
     </w:p>
     <w:p>
@@ -10830,17 +10694,7 @@
           <w:sz w:val="24"/>
           <w:szCs w:val="24"/>
         </w:rPr>
-        <w:t>Conclusión</w:t>
-      </w:r>
-      <w:r>
-        <w:rPr>
-          <w:rFonts w:ascii="Cambria" w:hAnsi="Cambria"/>
-          <w:b/>
-          <w:bCs/>
-          <w:sz w:val="24"/>
-          <w:szCs w:val="24"/>
-        </w:rPr>
-        <w:t>:</w:t>
+        <w:t>Conclusión:</w:t>
       </w:r>
     </w:p>
     <w:p>
@@ -11413,14 +11267,7 @@
           <w:rFonts w:ascii="Cambria" w:hAnsi="Cambria"/>
           <w:lang w:val="es-MX"/>
         </w:rPr>
-        <w:t xml:space="preserve">Si esta premisa no se cumple, </w:t>
-      </w:r>
-      <w:r>
-        <w:rPr>
-          <w:rFonts w:ascii="Cambria" w:hAnsi="Cambria"/>
-          <w:lang w:val="es-MX"/>
-        </w:rPr>
-        <w:t>significa que el olor del hueso 2 es mayor al hueso 1, pero el tamaño del hueso 2 es inferior al tamaño del hueso 1 o viceversa. Por lo tanto, el perrito esta confundido</w:t>
+        <w:t>Si esta premisa no se cumple, significa que el olor del hueso 2 es mayor al hueso 1, pero el tamaño del hueso 2 es inferior al tamaño del hueso 1 o viceversa. Por lo tanto, el perrito esta confundido</w:t>
       </w:r>
       <w:r>
         <w:rPr>
@@ -13654,14 +13501,7 @@
           <w:rFonts w:ascii="Cambria" w:hAnsi="Cambria"/>
           <w:lang w:val="es-MX"/>
         </w:rPr>
-        <w:t xml:space="preserve">En el GitBash o Consola, nos ubicamos en nuestro directorio </w:t>
-      </w:r>
-      <w:r>
-        <w:rPr>
-          <w:rFonts w:ascii="Cambria" w:hAnsi="Cambria"/>
-          <w:lang w:val="es-MX"/>
-        </w:rPr>
-        <w:t>c:/lp3-24a/lab01/exercises/</w:t>
+        <w:t>En el GitBash o Consola, nos ubicamos en nuestro directorio c:/lp3-24a/lab01/exercises/</w:t>
       </w:r>
     </w:p>
     <w:p>
@@ -13747,7 +13587,7 @@
           <w:noProof/>
         </w:rPr>
         <w:drawing>
-          <wp:anchor distT="0" distB="0" distL="114300" distR="114300" simplePos="0" relativeHeight="251709440" behindDoc="0" locked="0" layoutInCell="1" allowOverlap="1" wp14:anchorId="03247074" wp14:editId="052AFB51">
+          <wp:anchor distT="0" distB="0" distL="114300" distR="114300" simplePos="0" relativeHeight="251709440" behindDoc="0" locked="0" layoutInCell="1" allowOverlap="1" wp14:anchorId="03247074" wp14:editId="1DC8ECA5">
             <wp:simplePos x="0" y="0"/>
             <wp:positionH relativeFrom="column">
               <wp:posOffset>1829044</wp:posOffset>
@@ -14213,7 +14053,7 @@
           <w:noProof/>
         </w:rPr>
         <w:drawing>
-          <wp:anchor distT="0" distB="0" distL="114300" distR="114300" simplePos="0" relativeHeight="251715584" behindDoc="0" locked="0" layoutInCell="1" allowOverlap="1" wp14:anchorId="3082C2D8" wp14:editId="0F9449AE">
+          <wp:anchor distT="0" distB="0" distL="114300" distR="114300" simplePos="0" relativeHeight="251715584" behindDoc="0" locked="0" layoutInCell="1" allowOverlap="1" wp14:anchorId="3082C2D8" wp14:editId="229A8ABB">
             <wp:simplePos x="0" y="0"/>
             <wp:positionH relativeFrom="column">
               <wp:posOffset>1468120</wp:posOffset>
@@ -14659,21 +14499,7 @@
           <w:rFonts w:ascii="Cambria" w:hAnsi="Cambria"/>
           <w:lang w:val="es-MX"/>
         </w:rPr>
-        <w:t xml:space="preserve">Una vez </w:t>
-      </w:r>
-      <w:r>
-        <w:rPr>
-          <w:rFonts w:ascii="Cambria" w:hAnsi="Cambria"/>
-          <w:lang w:val="es-MX"/>
-        </w:rPr>
-        <w:t>modificado</w:t>
-      </w:r>
-      <w:r>
-        <w:rPr>
-          <w:rFonts w:ascii="Cambria" w:hAnsi="Cambria"/>
-          <w:lang w:val="es-MX"/>
-        </w:rPr>
-        <w:t>, guardamos el archivo “hueso.cpp”.</w:t>
+        <w:t>Una vez modificado, guardamos el archivo “hueso.cpp”.</w:t>
       </w:r>
     </w:p>
     <w:p>
@@ -14745,21 +14571,7 @@
           <w:rFonts w:ascii="Cambria" w:hAnsi="Cambria"/>
           <w:lang w:val="es-MX"/>
         </w:rPr>
-        <w:t>Hacemos el commit respectivo: git commit -m “mensaje</w:t>
-      </w:r>
-      <w:r>
-        <w:rPr>
-          <w:rFonts w:ascii="Cambria" w:hAnsi="Cambria"/>
-          <w:lang w:val="es-MX"/>
-        </w:rPr>
-        <w:t xml:space="preserve"> de edición</w:t>
-      </w:r>
-      <w:r>
-        <w:rPr>
-          <w:rFonts w:ascii="Cambria" w:hAnsi="Cambria"/>
-          <w:lang w:val="es-MX"/>
-        </w:rPr>
-        <w:t>”</w:t>
+        <w:t>Hacemos el commit respectivo: git commit -m “mensaje de edición”</w:t>
       </w:r>
     </w:p>
     <w:p>
@@ -14783,7 +14595,7 @@
           <w:noProof/>
         </w:rPr>
         <w:drawing>
-          <wp:anchor distT="0" distB="0" distL="114300" distR="114300" simplePos="0" relativeHeight="251718656" behindDoc="0" locked="0" layoutInCell="1" allowOverlap="1" wp14:anchorId="42D79CA2" wp14:editId="2622640A">
+          <wp:anchor distT="0" distB="0" distL="114300" distR="114300" simplePos="0" relativeHeight="251718656" behindDoc="0" locked="0" layoutInCell="1" allowOverlap="1" wp14:anchorId="42D79CA2" wp14:editId="2D5B4CB5">
             <wp:simplePos x="0" y="0"/>
             <wp:positionH relativeFrom="column">
               <wp:posOffset>988695</wp:posOffset>
@@ -16415,6 +16227,1213 @@
         </w:rPr>
       </w:pPr>
     </w:p>
+    <w:p>
+      <w:pPr>
+        <w:jc w:val="both"/>
+        <w:rPr>
+          <w:rFonts w:ascii="Cambria" w:hAnsi="Cambria"/>
+          <w:lang w:val="es-MX"/>
+        </w:rPr>
+      </w:pPr>
+    </w:p>
+    <w:p>
+      <w:pPr>
+        <w:jc w:val="both"/>
+        <w:rPr>
+          <w:rFonts w:ascii="Cambria" w:hAnsi="Cambria"/>
+          <w:lang w:val="es-MX"/>
+        </w:rPr>
+      </w:pPr>
+    </w:p>
+    <w:p>
+      <w:pPr>
+        <w:jc w:val="both"/>
+        <w:rPr>
+          <w:rFonts w:ascii="Cambria" w:hAnsi="Cambria"/>
+          <w:lang w:val="es-MX"/>
+        </w:rPr>
+      </w:pPr>
+    </w:p>
+    <w:p>
+      <w:pPr>
+        <w:jc w:val="both"/>
+        <w:rPr>
+          <w:rFonts w:ascii="Cambria" w:hAnsi="Cambria"/>
+          <w:lang w:val="es-MX"/>
+        </w:rPr>
+      </w:pPr>
+    </w:p>
+    <w:p>
+      <w:pPr>
+        <w:jc w:val="both"/>
+        <w:rPr>
+          <w:rFonts w:ascii="Cambria" w:hAnsi="Cambria"/>
+          <w:lang w:val="es-MX"/>
+        </w:rPr>
+      </w:pPr>
+    </w:p>
+    <w:p>
+      <w:pPr>
+        <w:rPr>
+          <w:rFonts w:ascii="Cambria" w:hAnsi="Cambria"/>
+          <w:b/>
+          <w:bCs/>
+          <w:sz w:val="29"/>
+          <w:szCs w:val="29"/>
+          <w:lang w:val="es-MX"/>
+        </w:rPr>
+      </w:pPr>
+      <w:r>
+        <w:rPr>
+          <w:rFonts w:ascii="Cambria" w:hAnsi="Cambria"/>
+          <w:b/>
+          <w:bCs/>
+          <w:sz w:val="29"/>
+          <w:szCs w:val="29"/>
+          <w:lang w:val="es-MX"/>
+        </w:rPr>
+        <w:t>Calificación</w:t>
+      </w:r>
+      <w:r>
+        <w:rPr>
+          <w:rFonts w:ascii="Cambria" w:hAnsi="Cambria"/>
+          <w:b/>
+          <w:bCs/>
+          <w:sz w:val="29"/>
+          <w:szCs w:val="29"/>
+          <w:lang w:val="es-MX"/>
+        </w:rPr>
+        <w:t>:</w:t>
+      </w:r>
+    </w:p>
+    <w:p>
+      <w:pPr>
+        <w:jc w:val="center"/>
+        <w:rPr>
+          <w:rFonts w:ascii="Cambria" w:hAnsi="Cambria"/>
+          <w:lang w:val="es-MX"/>
+        </w:rPr>
+      </w:pPr>
+      <w:r>
+        <w:rPr>
+          <w:rFonts w:ascii="Cambria" w:hAnsi="Cambria"/>
+          <w:lang w:val="es-MX"/>
+        </w:rPr>
+        <w:t>Rúbrica para el contenido de informas y evidencias</w:t>
+      </w:r>
+    </w:p>
+    <w:tbl>
+      <w:tblPr>
+        <w:tblStyle w:val="Tablaconcuadrcula"/>
+        <w:tblW w:w="8784" w:type="dxa"/>
+        <w:tblLook w:val="04A0" w:firstRow="1" w:lastRow="0" w:firstColumn="1" w:lastColumn="0" w:noHBand="0" w:noVBand="1"/>
+      </w:tblPr>
+      <w:tblGrid>
+        <w:gridCol w:w="1400"/>
+        <w:gridCol w:w="2542"/>
+        <w:gridCol w:w="989"/>
+        <w:gridCol w:w="1191"/>
+        <w:gridCol w:w="1346"/>
+        <w:gridCol w:w="1316"/>
+      </w:tblGrid>
+      <w:tr>
+        <w:tc>
+          <w:tcPr>
+            <w:tcW w:w="3942" w:type="dxa"/>
+            <w:gridSpan w:val="2"/>
+          </w:tcPr>
+          <w:p>
+            <w:pPr>
+              <w:jc w:val="center"/>
+              <w:rPr>
+                <w:rFonts w:ascii="Cambria" w:hAnsi="Cambria"/>
+                <w:lang w:val="es-MX"/>
+              </w:rPr>
+            </w:pPr>
+            <w:r>
+              <w:rPr>
+                <w:rFonts w:ascii="Cambria" w:hAnsi="Cambria"/>
+                <w:lang w:val="es-MX"/>
+              </w:rPr>
+              <w:t>Contenido y demostración</w:t>
+            </w:r>
+          </w:p>
+        </w:tc>
+        <w:tc>
+          <w:tcPr>
+            <w:tcW w:w="989" w:type="dxa"/>
+          </w:tcPr>
+          <w:p>
+            <w:pPr>
+              <w:jc w:val="center"/>
+              <w:rPr>
+                <w:rFonts w:ascii="Cambria" w:hAnsi="Cambria"/>
+                <w:lang w:val="es-MX"/>
+              </w:rPr>
+            </w:pPr>
+            <w:r>
+              <w:rPr>
+                <w:rFonts w:ascii="Cambria" w:hAnsi="Cambria"/>
+                <w:lang w:val="es-MX"/>
+              </w:rPr>
+              <w:t>Puntos</w:t>
+            </w:r>
+          </w:p>
+        </w:tc>
+        <w:tc>
+          <w:tcPr>
+            <w:tcW w:w="1191" w:type="dxa"/>
+          </w:tcPr>
+          <w:p>
+            <w:pPr>
+              <w:jc w:val="center"/>
+              <w:rPr>
+                <w:rFonts w:ascii="Cambria" w:hAnsi="Cambria"/>
+                <w:lang w:val="es-MX"/>
+              </w:rPr>
+            </w:pPr>
+            <w:r>
+              <w:rPr>
+                <w:rFonts w:ascii="Cambria" w:hAnsi="Cambria"/>
+                <w:lang w:val="es-MX"/>
+              </w:rPr>
+              <w:t>Checklist</w:t>
+            </w:r>
+          </w:p>
+        </w:tc>
+        <w:tc>
+          <w:tcPr>
+            <w:tcW w:w="1346" w:type="dxa"/>
+          </w:tcPr>
+          <w:p>
+            <w:pPr>
+              <w:jc w:val="center"/>
+              <w:rPr>
+                <w:rFonts w:ascii="Cambria" w:hAnsi="Cambria"/>
+                <w:lang w:val="es-MX"/>
+              </w:rPr>
+            </w:pPr>
+            <w:r>
+              <w:rPr>
+                <w:rFonts w:ascii="Cambria" w:hAnsi="Cambria"/>
+                <w:lang w:val="es-MX"/>
+              </w:rPr>
+              <w:t>Estudiante</w:t>
+            </w:r>
+          </w:p>
+        </w:tc>
+        <w:tc>
+          <w:tcPr>
+            <w:tcW w:w="1316" w:type="dxa"/>
+          </w:tcPr>
+          <w:p>
+            <w:pPr>
+              <w:jc w:val="center"/>
+              <w:rPr>
+                <w:rFonts w:ascii="Cambria" w:hAnsi="Cambria"/>
+                <w:lang w:val="es-MX"/>
+              </w:rPr>
+            </w:pPr>
+            <w:r>
+              <w:rPr>
+                <w:rFonts w:ascii="Cambria" w:hAnsi="Cambria"/>
+                <w:lang w:val="es-MX"/>
+              </w:rPr>
+              <w:t>Profesor</w:t>
+            </w:r>
+          </w:p>
+        </w:tc>
+      </w:tr>
+      <w:tr>
+        <w:tc>
+          <w:tcPr>
+            <w:tcW w:w="1400" w:type="dxa"/>
+          </w:tcPr>
+          <w:p>
+            <w:pPr>
+              <w:jc w:val="center"/>
+              <w:rPr>
+                <w:rFonts w:ascii="Cambria" w:hAnsi="Cambria"/>
+                <w:b/>
+                <w:bCs/>
+                <w:lang w:val="es-MX"/>
+              </w:rPr>
+            </w:pPr>
+            <w:r>
+              <w:rPr>
+                <w:rFonts w:ascii="Cambria" w:hAnsi="Cambria"/>
+                <w:b/>
+                <w:bCs/>
+                <w:lang w:val="es-MX"/>
+              </w:rPr>
+              <w:t>GitHub</w:t>
+            </w:r>
+          </w:p>
+        </w:tc>
+        <w:tc>
+          <w:tcPr>
+            <w:tcW w:w="2542" w:type="dxa"/>
+          </w:tcPr>
+          <w:p>
+            <w:pPr>
+              <w:jc w:val="both"/>
+              <w:rPr>
+                <w:rFonts w:ascii="Cambria" w:hAnsi="Cambria"/>
+                <w:lang w:val="es-MX"/>
+              </w:rPr>
+            </w:pPr>
+            <w:r>
+              <w:rPr>
+                <w:rFonts w:ascii="Cambria" w:hAnsi="Cambria"/>
+                <w:lang w:val="es-MX"/>
+              </w:rPr>
+              <w:t>El repositorio se pudo clonar y se evidencia la estructura adecuada para revisar los entregables. (Se descontará puntos por error o observación)</w:t>
+            </w:r>
+          </w:p>
+        </w:tc>
+        <w:tc>
+          <w:tcPr>
+            <w:tcW w:w="989" w:type="dxa"/>
+          </w:tcPr>
+          <w:p>
+            <w:pPr>
+              <w:jc w:val="center"/>
+              <w:rPr>
+                <w:rFonts w:ascii="Cambria" w:hAnsi="Cambria"/>
+                <w:b/>
+                <w:bCs/>
+                <w:lang w:val="es-MX"/>
+              </w:rPr>
+            </w:pPr>
+            <w:r>
+              <w:rPr>
+                <w:rFonts w:ascii="Cambria" w:hAnsi="Cambria"/>
+                <w:b/>
+                <w:bCs/>
+                <w:lang w:val="es-MX"/>
+              </w:rPr>
+              <w:t>4</w:t>
+            </w:r>
+          </w:p>
+        </w:tc>
+        <w:tc>
+          <w:tcPr>
+            <w:tcW w:w="1191" w:type="dxa"/>
+          </w:tcPr>
+          <w:p>
+            <w:pPr>
+              <w:jc w:val="center"/>
+              <w:rPr>
+                <w:rFonts w:ascii="Cambria" w:hAnsi="Cambria"/>
+                <w:b/>
+                <w:bCs/>
+                <w:color w:val="00B050"/>
+                <w:lang w:val="es-MX"/>
+              </w:rPr>
+            </w:pPr>
+            <w:r>
+              <w:rPr>
+                <w:rFonts w:ascii="Cambria" w:hAnsi="Cambria"/>
+                <w:b/>
+                <w:bCs/>
+                <w:color w:val="00B050"/>
+                <w:lang w:val="es-MX"/>
+              </w:rPr>
+              <w:t>X</w:t>
+            </w:r>
+          </w:p>
+        </w:tc>
+        <w:tc>
+          <w:tcPr>
+            <w:tcW w:w="1346" w:type="dxa"/>
+          </w:tcPr>
+          <w:p>
+            <w:pPr>
+              <w:jc w:val="center"/>
+              <w:rPr>
+                <w:rFonts w:ascii="Cambria" w:hAnsi="Cambria"/>
+                <w:b/>
+                <w:bCs/>
+                <w:color w:val="0070C0"/>
+                <w:lang w:val="es-MX"/>
+              </w:rPr>
+            </w:pPr>
+            <w:r>
+              <w:rPr>
+                <w:rFonts w:ascii="Cambria" w:hAnsi="Cambria"/>
+                <w:b/>
+                <w:bCs/>
+                <w:color w:val="0070C0"/>
+                <w:lang w:val="es-MX"/>
+              </w:rPr>
+              <w:t>4</w:t>
+            </w:r>
+          </w:p>
+        </w:tc>
+        <w:tc>
+          <w:tcPr>
+            <w:tcW w:w="1316" w:type="dxa"/>
+          </w:tcPr>
+          <w:p>
+            <w:pPr>
+              <w:jc w:val="center"/>
+              <w:rPr>
+                <w:rFonts w:ascii="Cambria" w:hAnsi="Cambria"/>
+                <w:lang w:val="es-MX"/>
+              </w:rPr>
+            </w:pPr>
+          </w:p>
+        </w:tc>
+      </w:tr>
+      <w:tr>
+        <w:tc>
+          <w:tcPr>
+            <w:tcW w:w="1400" w:type="dxa"/>
+          </w:tcPr>
+          <w:p>
+            <w:pPr>
+              <w:jc w:val="center"/>
+              <w:rPr>
+                <w:rFonts w:ascii="Cambria" w:hAnsi="Cambria"/>
+                <w:b/>
+                <w:bCs/>
+                <w:lang w:val="es-MX"/>
+              </w:rPr>
+            </w:pPr>
+            <w:r>
+              <w:rPr>
+                <w:rFonts w:ascii="Cambria" w:hAnsi="Cambria"/>
+                <w:b/>
+                <w:bCs/>
+                <w:lang w:val="es-MX"/>
+              </w:rPr>
+              <w:t>Commits</w:t>
+            </w:r>
+          </w:p>
+        </w:tc>
+        <w:tc>
+          <w:tcPr>
+            <w:tcW w:w="2542" w:type="dxa"/>
+          </w:tcPr>
+          <w:p>
+            <w:pPr>
+              <w:jc w:val="both"/>
+              <w:rPr>
+                <w:rFonts w:ascii="Cambria" w:hAnsi="Cambria"/>
+                <w:lang w:val="es-MX"/>
+              </w:rPr>
+            </w:pPr>
+            <w:r>
+              <w:rPr>
+                <w:rFonts w:ascii="Cambria" w:hAnsi="Cambria"/>
+                <w:lang w:val="es-MX"/>
+              </w:rPr>
+              <w:t>Hay porciones de código fuente asociado a los commits planificados con explicaciones detalladas. (El profesor puede preguntar para refrendar calificación).</w:t>
+            </w:r>
+          </w:p>
+        </w:tc>
+        <w:tc>
+          <w:tcPr>
+            <w:tcW w:w="989" w:type="dxa"/>
+          </w:tcPr>
+          <w:p>
+            <w:pPr>
+              <w:jc w:val="center"/>
+              <w:rPr>
+                <w:rFonts w:ascii="Cambria" w:hAnsi="Cambria"/>
+                <w:b/>
+                <w:bCs/>
+                <w:lang w:val="es-MX"/>
+              </w:rPr>
+            </w:pPr>
+            <w:r>
+              <w:rPr>
+                <w:rFonts w:ascii="Cambria" w:hAnsi="Cambria"/>
+                <w:b/>
+                <w:bCs/>
+                <w:lang w:val="es-MX"/>
+              </w:rPr>
+              <w:t>4</w:t>
+            </w:r>
+          </w:p>
+        </w:tc>
+        <w:tc>
+          <w:tcPr>
+            <w:tcW w:w="1191" w:type="dxa"/>
+          </w:tcPr>
+          <w:p>
+            <w:pPr>
+              <w:jc w:val="center"/>
+              <w:rPr>
+                <w:rFonts w:ascii="Cambria" w:hAnsi="Cambria"/>
+                <w:b/>
+                <w:bCs/>
+                <w:color w:val="00B050"/>
+                <w:lang w:val="es-MX"/>
+              </w:rPr>
+            </w:pPr>
+            <w:r>
+              <w:rPr>
+                <w:rFonts w:ascii="Cambria" w:hAnsi="Cambria"/>
+                <w:b/>
+                <w:bCs/>
+                <w:color w:val="00B050"/>
+                <w:lang w:val="es-MX"/>
+              </w:rPr>
+              <w:t>X</w:t>
+            </w:r>
+          </w:p>
+        </w:tc>
+        <w:tc>
+          <w:tcPr>
+            <w:tcW w:w="1346" w:type="dxa"/>
+          </w:tcPr>
+          <w:p>
+            <w:pPr>
+              <w:jc w:val="center"/>
+              <w:rPr>
+                <w:rFonts w:ascii="Cambria" w:hAnsi="Cambria"/>
+                <w:b/>
+                <w:bCs/>
+                <w:color w:val="0070C0"/>
+                <w:lang w:val="es-MX"/>
+              </w:rPr>
+            </w:pPr>
+            <w:r>
+              <w:rPr>
+                <w:rFonts w:ascii="Cambria" w:hAnsi="Cambria"/>
+                <w:b/>
+                <w:bCs/>
+                <w:color w:val="0070C0"/>
+                <w:lang w:val="es-MX"/>
+              </w:rPr>
+              <w:t>4</w:t>
+            </w:r>
+          </w:p>
+        </w:tc>
+        <w:tc>
+          <w:tcPr>
+            <w:tcW w:w="1316" w:type="dxa"/>
+          </w:tcPr>
+          <w:p>
+            <w:pPr>
+              <w:jc w:val="center"/>
+              <w:rPr>
+                <w:rFonts w:ascii="Cambria" w:hAnsi="Cambria"/>
+                <w:lang w:val="es-MX"/>
+              </w:rPr>
+            </w:pPr>
+          </w:p>
+        </w:tc>
+      </w:tr>
+      <w:tr>
+        <w:tc>
+          <w:tcPr>
+            <w:tcW w:w="1400" w:type="dxa"/>
+          </w:tcPr>
+          <w:p>
+            <w:pPr>
+              <w:jc w:val="center"/>
+              <w:rPr>
+                <w:rFonts w:ascii="Cambria" w:hAnsi="Cambria"/>
+                <w:b/>
+                <w:bCs/>
+                <w:lang w:val="es-MX"/>
+              </w:rPr>
+            </w:pPr>
+            <w:r>
+              <w:rPr>
+                <w:rFonts w:ascii="Cambria" w:hAnsi="Cambria"/>
+                <w:b/>
+                <w:bCs/>
+                <w:lang w:val="es-MX"/>
+              </w:rPr>
+              <w:t>Ejecución</w:t>
+            </w:r>
+          </w:p>
+        </w:tc>
+        <w:tc>
+          <w:tcPr>
+            <w:tcW w:w="2542" w:type="dxa"/>
+          </w:tcPr>
+          <w:p>
+            <w:pPr>
+              <w:jc w:val="both"/>
+              <w:rPr>
+                <w:rFonts w:ascii="Cambria" w:hAnsi="Cambria"/>
+                <w:lang w:val="es-MX"/>
+              </w:rPr>
+            </w:pPr>
+            <w:r>
+              <w:rPr>
+                <w:rFonts w:ascii="Cambria" w:hAnsi="Cambria"/>
+                <w:lang w:val="es-MX"/>
+              </w:rPr>
+              <w:t>Se incluyen comandos para ejecuciones y pruebas del código fuente explicadas gradualmente que permitirán replicar el proyecto. (Se descontará puntos por cada omisión)</w:t>
+            </w:r>
+          </w:p>
+        </w:tc>
+        <w:tc>
+          <w:tcPr>
+            <w:tcW w:w="989" w:type="dxa"/>
+          </w:tcPr>
+          <w:p>
+            <w:pPr>
+              <w:jc w:val="center"/>
+              <w:rPr>
+                <w:rFonts w:ascii="Cambria" w:hAnsi="Cambria"/>
+                <w:b/>
+                <w:bCs/>
+                <w:lang w:val="es-MX"/>
+              </w:rPr>
+            </w:pPr>
+            <w:r>
+              <w:rPr>
+                <w:rFonts w:ascii="Cambria" w:hAnsi="Cambria"/>
+                <w:b/>
+                <w:bCs/>
+                <w:lang w:val="es-MX"/>
+              </w:rPr>
+              <w:t>4</w:t>
+            </w:r>
+          </w:p>
+        </w:tc>
+        <w:tc>
+          <w:tcPr>
+            <w:tcW w:w="1191" w:type="dxa"/>
+          </w:tcPr>
+          <w:p>
+            <w:pPr>
+              <w:jc w:val="center"/>
+              <w:rPr>
+                <w:rFonts w:ascii="Cambria" w:hAnsi="Cambria"/>
+                <w:b/>
+                <w:bCs/>
+                <w:color w:val="00B050"/>
+                <w:lang w:val="es-MX"/>
+              </w:rPr>
+            </w:pPr>
+            <w:r>
+              <w:rPr>
+                <w:rFonts w:ascii="Cambria" w:hAnsi="Cambria"/>
+                <w:b/>
+                <w:bCs/>
+                <w:color w:val="00B050"/>
+                <w:lang w:val="es-MX"/>
+              </w:rPr>
+              <w:t>X</w:t>
+            </w:r>
+          </w:p>
+        </w:tc>
+        <w:tc>
+          <w:tcPr>
+            <w:tcW w:w="1346" w:type="dxa"/>
+          </w:tcPr>
+          <w:p>
+            <w:pPr>
+              <w:jc w:val="center"/>
+              <w:rPr>
+                <w:rFonts w:ascii="Cambria" w:hAnsi="Cambria"/>
+                <w:b/>
+                <w:bCs/>
+                <w:color w:val="0070C0"/>
+                <w:lang w:val="es-MX"/>
+              </w:rPr>
+            </w:pPr>
+            <w:r>
+              <w:rPr>
+                <w:rFonts w:ascii="Cambria" w:hAnsi="Cambria"/>
+                <w:b/>
+                <w:bCs/>
+                <w:color w:val="0070C0"/>
+                <w:lang w:val="es-MX"/>
+              </w:rPr>
+              <w:t>4</w:t>
+            </w:r>
+          </w:p>
+        </w:tc>
+        <w:tc>
+          <w:tcPr>
+            <w:tcW w:w="1316" w:type="dxa"/>
+          </w:tcPr>
+          <w:p>
+            <w:pPr>
+              <w:jc w:val="center"/>
+              <w:rPr>
+                <w:rFonts w:ascii="Cambria" w:hAnsi="Cambria"/>
+                <w:lang w:val="es-MX"/>
+              </w:rPr>
+            </w:pPr>
+          </w:p>
+        </w:tc>
+      </w:tr>
+      <w:tr>
+        <w:tc>
+          <w:tcPr>
+            <w:tcW w:w="1400" w:type="dxa"/>
+          </w:tcPr>
+          <w:p>
+            <w:pPr>
+              <w:jc w:val="center"/>
+              <w:rPr>
+                <w:rFonts w:ascii="Cambria" w:hAnsi="Cambria"/>
+                <w:b/>
+                <w:bCs/>
+                <w:lang w:val="es-MX"/>
+              </w:rPr>
+            </w:pPr>
+            <w:r>
+              <w:rPr>
+                <w:rFonts w:ascii="Cambria" w:hAnsi="Cambria"/>
+                <w:b/>
+                <w:bCs/>
+                <w:lang w:val="es-MX"/>
+              </w:rPr>
+              <w:t>Pregunta</w:t>
+            </w:r>
+          </w:p>
+        </w:tc>
+        <w:tc>
+          <w:tcPr>
+            <w:tcW w:w="2542" w:type="dxa"/>
+          </w:tcPr>
+          <w:p>
+            <w:pPr>
+              <w:jc w:val="both"/>
+              <w:rPr>
+                <w:rFonts w:ascii="Cambria" w:hAnsi="Cambria"/>
+                <w:lang w:val="es-MX"/>
+              </w:rPr>
+            </w:pPr>
+            <w:r>
+              <w:rPr>
+                <w:rFonts w:ascii="Cambria" w:hAnsi="Cambria"/>
+                <w:lang w:val="es-MX"/>
+              </w:rPr>
+              <w:t>Se responde con completitud a la pregunta formulada en la tarea. (El profesor puede preguntar para refrendar calificación).</w:t>
+            </w:r>
+          </w:p>
+        </w:tc>
+        <w:tc>
+          <w:tcPr>
+            <w:tcW w:w="989" w:type="dxa"/>
+          </w:tcPr>
+          <w:p>
+            <w:pPr>
+              <w:jc w:val="center"/>
+              <w:rPr>
+                <w:rFonts w:ascii="Cambria" w:hAnsi="Cambria"/>
+                <w:b/>
+                <w:bCs/>
+                <w:lang w:val="es-MX"/>
+              </w:rPr>
+            </w:pPr>
+            <w:r>
+              <w:rPr>
+                <w:rFonts w:ascii="Cambria" w:hAnsi="Cambria"/>
+                <w:b/>
+                <w:bCs/>
+                <w:lang w:val="es-MX"/>
+              </w:rPr>
+              <w:t>2</w:t>
+            </w:r>
+          </w:p>
+        </w:tc>
+        <w:tc>
+          <w:tcPr>
+            <w:tcW w:w="1191" w:type="dxa"/>
+          </w:tcPr>
+          <w:p>
+            <w:pPr>
+              <w:jc w:val="center"/>
+              <w:rPr>
+                <w:rFonts w:ascii="Cambria" w:hAnsi="Cambria"/>
+                <w:b/>
+                <w:bCs/>
+                <w:color w:val="00B050"/>
+                <w:lang w:val="es-MX"/>
+              </w:rPr>
+            </w:pPr>
+            <w:r>
+              <w:rPr>
+                <w:rFonts w:ascii="Cambria" w:hAnsi="Cambria"/>
+                <w:b/>
+                <w:bCs/>
+                <w:color w:val="00B050"/>
+                <w:lang w:val="es-MX"/>
+              </w:rPr>
+              <w:t>X</w:t>
+            </w:r>
+          </w:p>
+        </w:tc>
+        <w:tc>
+          <w:tcPr>
+            <w:tcW w:w="1346" w:type="dxa"/>
+          </w:tcPr>
+          <w:p>
+            <w:pPr>
+              <w:jc w:val="center"/>
+              <w:rPr>
+                <w:rFonts w:ascii="Cambria" w:hAnsi="Cambria"/>
+                <w:b/>
+                <w:bCs/>
+                <w:color w:val="0070C0"/>
+                <w:lang w:val="es-MX"/>
+              </w:rPr>
+            </w:pPr>
+            <w:r>
+              <w:rPr>
+                <w:rFonts w:ascii="Cambria" w:hAnsi="Cambria"/>
+                <w:b/>
+                <w:bCs/>
+                <w:color w:val="0070C0"/>
+                <w:lang w:val="es-MX"/>
+              </w:rPr>
+              <w:t>2</w:t>
+            </w:r>
+          </w:p>
+        </w:tc>
+        <w:tc>
+          <w:tcPr>
+            <w:tcW w:w="1316" w:type="dxa"/>
+          </w:tcPr>
+          <w:p>
+            <w:pPr>
+              <w:jc w:val="center"/>
+              <w:rPr>
+                <w:rFonts w:ascii="Cambria" w:hAnsi="Cambria"/>
+                <w:lang w:val="es-MX"/>
+              </w:rPr>
+            </w:pPr>
+          </w:p>
+        </w:tc>
+      </w:tr>
+      <w:tr>
+        <w:tc>
+          <w:tcPr>
+            <w:tcW w:w="1400" w:type="dxa"/>
+          </w:tcPr>
+          <w:p>
+            <w:pPr>
+              <w:jc w:val="center"/>
+              <w:rPr>
+                <w:rFonts w:ascii="Cambria" w:hAnsi="Cambria"/>
+                <w:b/>
+                <w:bCs/>
+                <w:lang w:val="es-MX"/>
+              </w:rPr>
+            </w:pPr>
+            <w:r>
+              <w:rPr>
+                <w:rFonts w:ascii="Cambria" w:hAnsi="Cambria"/>
+                <w:b/>
+                <w:bCs/>
+                <w:lang w:val="es-MX"/>
+              </w:rPr>
+              <w:t>Ortografía</w:t>
+            </w:r>
+          </w:p>
+        </w:tc>
+        <w:tc>
+          <w:tcPr>
+            <w:tcW w:w="2542" w:type="dxa"/>
+          </w:tcPr>
+          <w:p>
+            <w:pPr>
+              <w:spacing w:after="0" w:line="240" w:lineRule="auto"/>
+              <w:jc w:val="both"/>
+              <w:rPr>
+                <w:rFonts w:ascii="Cambria" w:hAnsi="Cambria"/>
+                <w:lang w:val="es-MX"/>
+              </w:rPr>
+            </w:pPr>
+            <w:r>
+              <w:rPr>
+                <w:rFonts w:ascii="Cambria" w:hAnsi="Cambria"/>
+                <w:lang w:val="es-MX"/>
+              </w:rPr>
+              <w:t>El documento no muestra errores ortográficos.</w:t>
+            </w:r>
+          </w:p>
+          <w:p>
+            <w:pPr>
+              <w:jc w:val="both"/>
+              <w:rPr>
+                <w:rFonts w:ascii="Cambria" w:hAnsi="Cambria"/>
+                <w:lang w:val="es-MX"/>
+              </w:rPr>
+            </w:pPr>
+            <w:r>
+              <w:rPr>
+                <w:rFonts w:ascii="Cambria" w:hAnsi="Cambria"/>
+                <w:lang w:val="es-MX"/>
+              </w:rPr>
+              <w:t>(Se descontará puntos por error encontrado)</w:t>
+            </w:r>
+          </w:p>
+        </w:tc>
+        <w:tc>
+          <w:tcPr>
+            <w:tcW w:w="989" w:type="dxa"/>
+          </w:tcPr>
+          <w:p>
+            <w:pPr>
+              <w:jc w:val="center"/>
+              <w:rPr>
+                <w:rFonts w:ascii="Cambria" w:hAnsi="Cambria"/>
+                <w:b/>
+                <w:bCs/>
+                <w:lang w:val="es-MX"/>
+              </w:rPr>
+            </w:pPr>
+            <w:r>
+              <w:rPr>
+                <w:rFonts w:ascii="Cambria" w:hAnsi="Cambria"/>
+                <w:b/>
+                <w:bCs/>
+                <w:lang w:val="es-MX"/>
+              </w:rPr>
+              <w:t>2</w:t>
+            </w:r>
+          </w:p>
+        </w:tc>
+        <w:tc>
+          <w:tcPr>
+            <w:tcW w:w="1191" w:type="dxa"/>
+          </w:tcPr>
+          <w:p>
+            <w:pPr>
+              <w:jc w:val="center"/>
+              <w:rPr>
+                <w:rFonts w:ascii="Cambria" w:hAnsi="Cambria"/>
+                <w:b/>
+                <w:bCs/>
+                <w:color w:val="00B050"/>
+                <w:lang w:val="es-MX"/>
+              </w:rPr>
+            </w:pPr>
+            <w:r>
+              <w:rPr>
+                <w:rFonts w:ascii="Cambria" w:hAnsi="Cambria"/>
+                <w:b/>
+                <w:bCs/>
+                <w:color w:val="00B050"/>
+                <w:lang w:val="es-MX"/>
+              </w:rPr>
+              <w:t>X</w:t>
+            </w:r>
+          </w:p>
+        </w:tc>
+        <w:tc>
+          <w:tcPr>
+            <w:tcW w:w="1346" w:type="dxa"/>
+          </w:tcPr>
+          <w:p>
+            <w:pPr>
+              <w:jc w:val="center"/>
+              <w:rPr>
+                <w:rFonts w:ascii="Cambria" w:hAnsi="Cambria"/>
+                <w:b/>
+                <w:bCs/>
+                <w:color w:val="0070C0"/>
+                <w:lang w:val="es-MX"/>
+              </w:rPr>
+            </w:pPr>
+            <w:r>
+              <w:rPr>
+                <w:rFonts w:ascii="Cambria" w:hAnsi="Cambria"/>
+                <w:b/>
+                <w:bCs/>
+                <w:color w:val="0070C0"/>
+                <w:lang w:val="es-MX"/>
+              </w:rPr>
+              <w:t>2</w:t>
+            </w:r>
+          </w:p>
+        </w:tc>
+        <w:tc>
+          <w:tcPr>
+            <w:tcW w:w="1316" w:type="dxa"/>
+          </w:tcPr>
+          <w:p>
+            <w:pPr>
+              <w:jc w:val="center"/>
+              <w:rPr>
+                <w:rFonts w:ascii="Cambria" w:hAnsi="Cambria"/>
+                <w:lang w:val="es-MX"/>
+              </w:rPr>
+            </w:pPr>
+          </w:p>
+        </w:tc>
+      </w:tr>
+      <w:tr>
+        <w:tc>
+          <w:tcPr>
+            <w:tcW w:w="1400" w:type="dxa"/>
+          </w:tcPr>
+          <w:p>
+            <w:pPr>
+              <w:jc w:val="center"/>
+              <w:rPr>
+                <w:rFonts w:ascii="Cambria" w:hAnsi="Cambria"/>
+                <w:b/>
+                <w:bCs/>
+                <w:lang w:val="es-MX"/>
+              </w:rPr>
+            </w:pPr>
+            <w:r>
+              <w:rPr>
+                <w:rFonts w:ascii="Cambria" w:hAnsi="Cambria"/>
+                <w:b/>
+                <w:bCs/>
+                <w:lang w:val="es-MX"/>
+              </w:rPr>
+              <w:t>Madurez</w:t>
+            </w:r>
+          </w:p>
+        </w:tc>
+        <w:tc>
+          <w:tcPr>
+            <w:tcW w:w="2542" w:type="dxa"/>
+          </w:tcPr>
+          <w:p>
+            <w:pPr>
+              <w:jc w:val="both"/>
+              <w:rPr>
+                <w:rFonts w:ascii="Cambria" w:hAnsi="Cambria"/>
+                <w:lang w:val="es-MX"/>
+              </w:rPr>
+            </w:pPr>
+            <w:r>
+              <w:rPr>
+                <w:rFonts w:ascii="Cambria" w:hAnsi="Cambria"/>
+                <w:lang w:val="es-MX"/>
+              </w:rPr>
+              <w:t xml:space="preserve">El </w:t>
+            </w:r>
+            <w:r>
+              <w:rPr>
+                <w:rFonts w:ascii="Cambria" w:hAnsi="Cambria"/>
+                <w:lang w:val="es-MX"/>
+              </w:rPr>
+              <w:t>i</w:t>
+            </w:r>
+            <w:r>
+              <w:rPr>
+                <w:rFonts w:ascii="Cambria" w:hAnsi="Cambria"/>
+                <w:lang w:val="es-MX"/>
+              </w:rPr>
+              <w:t>nforme muestra de manera general una evolución de la madurez del código fuente con explicaciones puntuales pero precisas, agregando diagramas generados a partir del código fuente y refleja un acabado impecable. (El profesor puede preguntar para refrendar calificación).</w:t>
+            </w:r>
+          </w:p>
+        </w:tc>
+        <w:tc>
+          <w:tcPr>
+            <w:tcW w:w="989" w:type="dxa"/>
+          </w:tcPr>
+          <w:p>
+            <w:pPr>
+              <w:jc w:val="center"/>
+              <w:rPr>
+                <w:rFonts w:ascii="Cambria" w:hAnsi="Cambria"/>
+                <w:b/>
+                <w:bCs/>
+                <w:lang w:val="es-MX"/>
+              </w:rPr>
+            </w:pPr>
+            <w:r>
+              <w:rPr>
+                <w:rFonts w:ascii="Cambria" w:hAnsi="Cambria"/>
+                <w:b/>
+                <w:bCs/>
+                <w:lang w:val="es-MX"/>
+              </w:rPr>
+              <w:t>4</w:t>
+            </w:r>
+          </w:p>
+        </w:tc>
+        <w:tc>
+          <w:tcPr>
+            <w:tcW w:w="1191" w:type="dxa"/>
+          </w:tcPr>
+          <w:p>
+            <w:pPr>
+              <w:jc w:val="center"/>
+              <w:rPr>
+                <w:rFonts w:ascii="Cambria" w:hAnsi="Cambria"/>
+                <w:b/>
+                <w:bCs/>
+                <w:color w:val="00B050"/>
+                <w:lang w:val="es-MX"/>
+              </w:rPr>
+            </w:pPr>
+            <w:r>
+              <w:rPr>
+                <w:rFonts w:ascii="Cambria" w:hAnsi="Cambria"/>
+                <w:b/>
+                <w:bCs/>
+                <w:color w:val="00B050"/>
+                <w:lang w:val="es-MX"/>
+              </w:rPr>
+              <w:t>X</w:t>
+            </w:r>
+          </w:p>
+        </w:tc>
+        <w:tc>
+          <w:tcPr>
+            <w:tcW w:w="1346" w:type="dxa"/>
+          </w:tcPr>
+          <w:p>
+            <w:pPr>
+              <w:jc w:val="center"/>
+              <w:rPr>
+                <w:rFonts w:ascii="Cambria" w:hAnsi="Cambria"/>
+                <w:b/>
+                <w:bCs/>
+                <w:color w:val="0070C0"/>
+                <w:lang w:val="es-MX"/>
+              </w:rPr>
+            </w:pPr>
+            <w:r>
+              <w:rPr>
+                <w:rFonts w:ascii="Cambria" w:hAnsi="Cambria"/>
+                <w:b/>
+                <w:bCs/>
+                <w:color w:val="0070C0"/>
+                <w:lang w:val="es-MX"/>
+              </w:rPr>
+              <w:t>4</w:t>
+            </w:r>
+          </w:p>
+        </w:tc>
+        <w:tc>
+          <w:tcPr>
+            <w:tcW w:w="1316" w:type="dxa"/>
+          </w:tcPr>
+          <w:p>
+            <w:pPr>
+              <w:jc w:val="center"/>
+              <w:rPr>
+                <w:rFonts w:ascii="Cambria" w:hAnsi="Cambria"/>
+                <w:lang w:val="es-MX"/>
+              </w:rPr>
+            </w:pPr>
+          </w:p>
+        </w:tc>
+      </w:tr>
+      <w:tr>
+        <w:trPr>
+          <w:trHeight w:val="433"/>
+        </w:trPr>
+        <w:tc>
+          <w:tcPr>
+            <w:tcW w:w="3942" w:type="dxa"/>
+            <w:gridSpan w:val="2"/>
+          </w:tcPr>
+          <w:p>
+            <w:pPr>
+              <w:jc w:val="center"/>
+              <w:rPr>
+                <w:rFonts w:ascii="Cambria" w:hAnsi="Cambria"/>
+                <w:lang w:val="es-MX"/>
+              </w:rPr>
+            </w:pPr>
+            <w:r>
+              <w:rPr>
+                <w:rFonts w:ascii="Cambria" w:hAnsi="Cambria"/>
+                <w:lang w:val="es-MX"/>
+              </w:rPr>
+              <w:t>Total</w:t>
+            </w:r>
+          </w:p>
+        </w:tc>
+        <w:tc>
+          <w:tcPr>
+            <w:tcW w:w="989" w:type="dxa"/>
+          </w:tcPr>
+          <w:p>
+            <w:pPr>
+              <w:jc w:val="center"/>
+              <w:rPr>
+                <w:rFonts w:ascii="Cambria" w:hAnsi="Cambria"/>
+                <w:lang w:val="es-MX"/>
+              </w:rPr>
+            </w:pPr>
+            <w:r>
+              <w:rPr>
+                <w:rFonts w:ascii="Cambria" w:hAnsi="Cambria"/>
+                <w:lang w:val="es-MX"/>
+              </w:rPr>
+              <w:t>20</w:t>
+            </w:r>
+          </w:p>
+        </w:tc>
+        <w:tc>
+          <w:tcPr>
+            <w:tcW w:w="1191" w:type="dxa"/>
+          </w:tcPr>
+          <w:p>
+            <w:pPr>
+              <w:jc w:val="center"/>
+              <w:rPr>
+                <w:rFonts w:ascii="Cambria" w:hAnsi="Cambria"/>
+                <w:lang w:val="es-MX"/>
+              </w:rPr>
+            </w:pPr>
+          </w:p>
+        </w:tc>
+        <w:tc>
+          <w:tcPr>
+            <w:tcW w:w="1346" w:type="dxa"/>
+          </w:tcPr>
+          <w:p>
+            <w:pPr>
+              <w:jc w:val="center"/>
+              <w:rPr>
+                <w:rFonts w:ascii="Cambria" w:hAnsi="Cambria"/>
+                <w:b/>
+                <w:bCs/>
+                <w:color w:val="0070C0"/>
+                <w:lang w:val="es-MX"/>
+              </w:rPr>
+            </w:pPr>
+            <w:r>
+              <w:rPr>
+                <w:rFonts w:ascii="Cambria" w:hAnsi="Cambria"/>
+                <w:b/>
+                <w:bCs/>
+                <w:color w:val="0070C0"/>
+                <w:lang w:val="es-MX"/>
+              </w:rPr>
+              <w:t>20</w:t>
+            </w:r>
+          </w:p>
+        </w:tc>
+        <w:tc>
+          <w:tcPr>
+            <w:tcW w:w="1316" w:type="dxa"/>
+          </w:tcPr>
+          <w:p>
+            <w:pPr>
+              <w:jc w:val="center"/>
+              <w:rPr>
+                <w:rFonts w:ascii="Cambria" w:hAnsi="Cambria"/>
+                <w:lang w:val="es-MX"/>
+              </w:rPr>
+            </w:pPr>
+          </w:p>
+        </w:tc>
+      </w:tr>
+    </w:tbl>
+    <w:p>
+      <w:pPr>
+        <w:jc w:val="both"/>
+        <w:rPr>
+          <w:rFonts w:ascii="Cambria" w:hAnsi="Cambria"/>
+          <w:lang w:val="es-MX"/>
+        </w:rPr>
+      </w:pPr>
+    </w:p>
     <w:sectPr>
       <w:headerReference w:type="default" r:id="rId45"/>
       <w:footerReference w:type="default" r:id="rId46"/>
@@ -16428,7 +17447,7 @@
 </file>
 
 <file path=word/endnotes.xml><?xml version="1.0" encoding="utf-8"?>
-<w:endnotes xmlns:wpc="http://schemas.microsoft.com/office/word/2010/wordprocessingCanvas" xmlns:cx="http://schemas.microsoft.com/office/drawing/2014/chartex" xmlns:cx1="http://schemas.microsoft.com/office/drawing/2015/9/8/chartex" xmlns:cx2="http://schemas.microsoft.com/office/drawing/2015/10/21/chartex" xmlns:cx3="http://schemas.microsoft.com/office/drawing/2016/5/9/chartex" xmlns:cx4="http://schemas.microsoft.com/office/drawing/2016/5/10/chartex" xmlns:cx5="http://schemas.microsoft.com/office/drawing/2016/5/11/chartex" xmlns:cx6="http://schemas.microsoft.com/office/drawing/2016/5/12/chartex" xmlns:cx7="http://schemas.microsoft.com/office/drawing/2016/5/13/chartex" xmlns:cx8="http://schemas.microsoft.com/office/drawing/2016/5/14/chartex" xmlns:mc="http://schemas.openxmlformats.org/markup-compatibility/2006" xmlns:aink="http://schemas.microsoft.com/office/drawing/2016/ink" xmlns:am3d="http://schemas.microsoft.com/office/drawing/2017/model3d" xmlns:o="urn:schemas-microsoft-com:office:office" xmlns:oel="http://schemas.microsoft.com/office/2019/extlst" xmlns:r="http://schemas.openxmlformats.org/officeDocument/2006/relationships" xmlns:m="http://schemas.openxmlformats.org/officeDocument/2006/math" xmlns:v="urn:schemas-microsoft-com:vml" xmlns:wp14="http://schemas.microsoft.com/office/word/2010/wordprocessingDrawing" xmlns:wp="http://schemas.openxmlformats.org/drawingml/2006/wordprocessingDrawing" xmlns:w10="urn:schemas-microsoft-com:office:word" xmlns:w="http://schemas.openxmlformats.org/wordprocessingml/2006/main" xmlns:w14="http://schemas.microsoft.com/office/word/2010/wordml" xmlns:w15="http://schemas.microsoft.com/office/word/2012/wordml" xmlns:w16cex="http://schemas.microsoft.com/office/word/2018/wordml/cex" xmlns:w16cid="http://schemas.microsoft.com/office/word/2016/wordml/cid" xmlns:w16="http://schemas.microsoft.com/office/word/2018/wordml" xmlns:w16sdtdh="http://schemas.microsoft.com/office/word/2020/wordml/sdtdatahash" xmlns:w16se="http://schemas.microsoft.com/office/word/2015/wordml/symex" xmlns:wpg="http://schemas.microsoft.com/office/word/2010/wordprocessingGroup" xmlns:wpi="http://schemas.microsoft.com/office/word/2010/wordprocessingInk" xmlns:wne="http://schemas.microsoft.com/office/word/2006/wordml" xmlns:wps="http://schemas.microsoft.com/office/word/2010/wordprocessingShape" mc:Ignorable="w14 w15 w16se w16cid w16 w16cex w16sdtdh wp14">
+<w:endnotes xmlns:wpc="http://schemas.microsoft.com/office/word/2010/wordprocessingCanvas" xmlns:cx="http://schemas.microsoft.com/office/drawing/2014/chartex" xmlns:cx1="http://schemas.microsoft.com/office/drawing/2015/9/8/chartex" xmlns:cx2="http://schemas.microsoft.com/office/drawing/2015/10/21/chartex" xmlns:cx3="http://schemas.microsoft.com/office/drawing/2016/5/9/chartex" xmlns:cx4="http://schemas.microsoft.com/office/drawing/2016/5/10/chartex" xmlns:cx5="http://schemas.microsoft.com/office/drawing/2016/5/11/chartex" xmlns:cx6="http://schemas.microsoft.com/office/drawing/2016/5/12/chartex" xmlns:cx7="http://schemas.microsoft.com/office/drawing/2016/5/13/chartex" xmlns:cx8="http://schemas.microsoft.com/office/drawing/2016/5/14/chartex" xmlns:mc="http://schemas.openxmlformats.org/markup-compatibility/2006" xmlns:aink="http://schemas.microsoft.com/office/drawing/2016/ink" xmlns:am3d="http://schemas.microsoft.com/office/drawing/2017/model3d" xmlns:o="urn:schemas-microsoft-com:office:office" xmlns:oel="http://schemas.microsoft.com/office/2019/extlst" xmlns:r="http://schemas.openxmlformats.org/officeDocument/2006/relationships" xmlns:m="http://schemas.openxmlformats.org/officeDocument/2006/math" xmlns:v="urn:schemas-microsoft-com:vml" xmlns:wp14="http://schemas.microsoft.com/office/word/2010/wordprocessingDrawing" xmlns:wp="http://schemas.openxmlformats.org/drawingml/2006/wordprocessingDrawing" xmlns:w10="urn:schemas-microsoft-com:office:word" xmlns:w="http://schemas.openxmlformats.org/wordprocessingml/2006/main" xmlns:w14="http://schemas.microsoft.com/office/word/2010/wordml" xmlns:w15="http://schemas.microsoft.com/office/word/2012/wordml" xmlns:w16cex="http://schemas.microsoft.com/office/word/2018/wordml/cex" xmlns:w16cid="http://schemas.microsoft.com/office/word/2016/wordml/cid" xmlns:w16="http://schemas.microsoft.com/office/word/2018/wordml" xmlns:w16du="http://schemas.microsoft.com/office/word/2023/wordml/word16du" xmlns:w16sdtdh="http://schemas.microsoft.com/office/word/2020/wordml/sdtdatahash" xmlns:w16se="http://schemas.microsoft.com/office/word/2015/wordml/symex" xmlns:wpg="http://schemas.microsoft.com/office/word/2010/wordprocessingGroup" xmlns:wpi="http://schemas.microsoft.com/office/word/2010/wordprocessingInk" xmlns:wne="http://schemas.microsoft.com/office/word/2006/wordml" xmlns:wps="http://schemas.microsoft.com/office/word/2010/wordprocessingShape" mc:Ignorable="w14 w15 w16se w16cid w16 w16cex w16sdtdh w16du wp14">
   <w:endnote w:type="separator" w:id="-1">
     <w:p>
       <w:pPr>
@@ -16453,7 +17472,7 @@
 </file>
 
 <file path=word/footer1.xml><?xml version="1.0" encoding="utf-8"?>
-<w:ftr xmlns:wpc="http://schemas.microsoft.com/office/word/2010/wordprocessingCanvas" xmlns:cx="http://schemas.microsoft.com/office/drawing/2014/chartex" xmlns:cx1="http://schemas.microsoft.com/office/drawing/2015/9/8/chartex" xmlns:cx2="http://schemas.microsoft.com/office/drawing/2015/10/21/chartex" xmlns:cx3="http://schemas.microsoft.com/office/drawing/2016/5/9/chartex" xmlns:cx4="http://schemas.microsoft.com/office/drawing/2016/5/10/chartex" xmlns:cx5="http://schemas.microsoft.com/office/drawing/2016/5/11/chartex" xmlns:cx6="http://schemas.microsoft.com/office/drawing/2016/5/12/chartex" xmlns:cx7="http://schemas.microsoft.com/office/drawing/2016/5/13/chartex" xmlns:cx8="http://schemas.microsoft.com/office/drawing/2016/5/14/chartex" xmlns:mc="http://schemas.openxmlformats.org/markup-compatibility/2006" xmlns:aink="http://schemas.microsoft.com/office/drawing/2016/ink" xmlns:am3d="http://schemas.microsoft.com/office/drawing/2017/model3d" xmlns:o="urn:schemas-microsoft-com:office:office" xmlns:oel="http://schemas.microsoft.com/office/2019/extlst" xmlns:r="http://schemas.openxmlformats.org/officeDocument/2006/relationships" xmlns:m="http://schemas.openxmlformats.org/officeDocument/2006/math" xmlns:v="urn:schemas-microsoft-com:vml" xmlns:wp14="http://schemas.microsoft.com/office/word/2010/wordprocessingDrawing" xmlns:wp="http://schemas.openxmlformats.org/drawingml/2006/wordprocessingDrawing" xmlns:w10="urn:schemas-microsoft-com:office:word" xmlns:w="http://schemas.openxmlformats.org/wordprocessingml/2006/main" xmlns:w14="http://schemas.microsoft.com/office/word/2010/wordml" xmlns:w15="http://schemas.microsoft.com/office/word/2012/wordml" xmlns:w16cex="http://schemas.microsoft.com/office/word/2018/wordml/cex" xmlns:w16cid="http://schemas.microsoft.com/office/word/2016/wordml/cid" xmlns:w16="http://schemas.microsoft.com/office/word/2018/wordml" xmlns:w16sdtdh="http://schemas.microsoft.com/office/word/2020/wordml/sdtdatahash" xmlns:w16se="http://schemas.microsoft.com/office/word/2015/wordml/symex" xmlns:wpg="http://schemas.microsoft.com/office/word/2010/wordprocessingGroup" xmlns:wpi="http://schemas.microsoft.com/office/word/2010/wordprocessingInk" xmlns:wne="http://schemas.microsoft.com/office/word/2006/wordml" xmlns:wps="http://schemas.microsoft.com/office/word/2010/wordprocessingShape" mc:Ignorable="w14 w15 w16se w16cid w16 w16cex w16sdtdh wp14">
+<w:ftr xmlns:wpc="http://schemas.microsoft.com/office/word/2010/wordprocessingCanvas" xmlns:cx="http://schemas.microsoft.com/office/drawing/2014/chartex" xmlns:cx1="http://schemas.microsoft.com/office/drawing/2015/9/8/chartex" xmlns:cx2="http://schemas.microsoft.com/office/drawing/2015/10/21/chartex" xmlns:cx3="http://schemas.microsoft.com/office/drawing/2016/5/9/chartex" xmlns:cx4="http://schemas.microsoft.com/office/drawing/2016/5/10/chartex" xmlns:cx5="http://schemas.microsoft.com/office/drawing/2016/5/11/chartex" xmlns:cx6="http://schemas.microsoft.com/office/drawing/2016/5/12/chartex" xmlns:cx7="http://schemas.microsoft.com/office/drawing/2016/5/13/chartex" xmlns:cx8="http://schemas.microsoft.com/office/drawing/2016/5/14/chartex" xmlns:mc="http://schemas.openxmlformats.org/markup-compatibility/2006" xmlns:aink="http://schemas.microsoft.com/office/drawing/2016/ink" xmlns:am3d="http://schemas.microsoft.com/office/drawing/2017/model3d" xmlns:o="urn:schemas-microsoft-com:office:office" xmlns:oel="http://schemas.microsoft.com/office/2019/extlst" xmlns:r="http://schemas.openxmlformats.org/officeDocument/2006/relationships" xmlns:m="http://schemas.openxmlformats.org/officeDocument/2006/math" xmlns:v="urn:schemas-microsoft-com:vml" xmlns:wp14="http://schemas.microsoft.com/office/word/2010/wordprocessingDrawing" xmlns:wp="http://schemas.openxmlformats.org/drawingml/2006/wordprocessingDrawing" xmlns:w10="urn:schemas-microsoft-com:office:word" xmlns:w="http://schemas.openxmlformats.org/wordprocessingml/2006/main" xmlns:w14="http://schemas.microsoft.com/office/word/2010/wordml" xmlns:w15="http://schemas.microsoft.com/office/word/2012/wordml" xmlns:w16cex="http://schemas.microsoft.com/office/word/2018/wordml/cex" xmlns:w16cid="http://schemas.microsoft.com/office/word/2016/wordml/cid" xmlns:w16="http://schemas.microsoft.com/office/word/2018/wordml" xmlns:w16du="http://schemas.microsoft.com/office/word/2023/wordml/word16du" xmlns:w16sdtdh="http://schemas.microsoft.com/office/word/2020/wordml/sdtdatahash" xmlns:w16se="http://schemas.microsoft.com/office/word/2015/wordml/symex" xmlns:wpg="http://schemas.microsoft.com/office/word/2010/wordprocessingGroup" xmlns:wpi="http://schemas.microsoft.com/office/word/2010/wordprocessingInk" xmlns:wne="http://schemas.microsoft.com/office/word/2006/wordml" xmlns:wps="http://schemas.microsoft.com/office/word/2010/wordprocessingShape" mc:Ignorable="w14 w15 w16se w16cid w16 w16cex w16sdtdh w16du wp14">
   <w:p>
     <w:pPr>
       <w:pStyle w:val="Piedepgina"/>
@@ -16721,7 +17740,7 @@
 </file>
 
 <file path=word/footnotes.xml><?xml version="1.0" encoding="utf-8"?>
-<w:footnotes xmlns:wpc="http://schemas.microsoft.com/office/word/2010/wordprocessingCanvas" xmlns:cx="http://schemas.microsoft.com/office/drawing/2014/chartex" xmlns:cx1="http://schemas.microsoft.com/office/drawing/2015/9/8/chartex" xmlns:cx2="http://schemas.microsoft.com/office/drawing/2015/10/21/chartex" xmlns:cx3="http://schemas.microsoft.com/office/drawing/2016/5/9/chartex" xmlns:cx4="http://schemas.microsoft.com/office/drawing/2016/5/10/chartex" xmlns:cx5="http://schemas.microsoft.com/office/drawing/2016/5/11/chartex" xmlns:cx6="http://schemas.microsoft.com/office/drawing/2016/5/12/chartex" xmlns:cx7="http://schemas.microsoft.com/office/drawing/2016/5/13/chartex" xmlns:cx8="http://schemas.microsoft.com/office/drawing/2016/5/14/chartex" xmlns:mc="http://schemas.openxmlformats.org/markup-compatibility/2006" xmlns:aink="http://schemas.microsoft.com/office/drawing/2016/ink" xmlns:am3d="http://schemas.microsoft.com/office/drawing/2017/model3d" xmlns:o="urn:schemas-microsoft-com:office:office" xmlns:oel="http://schemas.microsoft.com/office/2019/extlst" xmlns:r="http://schemas.openxmlformats.org/officeDocument/2006/relationships" xmlns:m="http://schemas.openxmlformats.org/officeDocument/2006/math" xmlns:v="urn:schemas-microsoft-com:vml" xmlns:wp14="http://schemas.microsoft.com/office/word/2010/wordprocessingDrawing" xmlns:wp="http://schemas.openxmlformats.org/drawingml/2006/wordprocessingDrawing" xmlns:w10="urn:schemas-microsoft-com:office:word" xmlns:w="http://schemas.openxmlformats.org/wordprocessingml/2006/main" xmlns:w14="http://schemas.microsoft.com/office/word/2010/wordml" xmlns:w15="http://schemas.microsoft.com/office/word/2012/wordml" xmlns:w16cex="http://schemas.microsoft.com/office/word/2018/wordml/cex" xmlns:w16cid="http://schemas.microsoft.com/office/word/2016/wordml/cid" xmlns:w16="http://schemas.microsoft.com/office/word/2018/wordml" xmlns:w16sdtdh="http://schemas.microsoft.com/office/word/2020/wordml/sdtdatahash" xmlns:w16se="http://schemas.microsoft.com/office/word/2015/wordml/symex" xmlns:wpg="http://schemas.microsoft.com/office/word/2010/wordprocessingGroup" xmlns:wpi="http://schemas.microsoft.com/office/word/2010/wordprocessingInk" xmlns:wne="http://schemas.microsoft.com/office/word/2006/wordml" xmlns:wps="http://schemas.microsoft.com/office/word/2010/wordprocessingShape" mc:Ignorable="w14 w15 w16se w16cid w16 w16cex w16sdtdh wp14">
+<w:footnotes xmlns:wpc="http://schemas.microsoft.com/office/word/2010/wordprocessingCanvas" xmlns:cx="http://schemas.microsoft.com/office/drawing/2014/chartex" xmlns:cx1="http://schemas.microsoft.com/office/drawing/2015/9/8/chartex" xmlns:cx2="http://schemas.microsoft.com/office/drawing/2015/10/21/chartex" xmlns:cx3="http://schemas.microsoft.com/office/drawing/2016/5/9/chartex" xmlns:cx4="http://schemas.microsoft.com/office/drawing/2016/5/10/chartex" xmlns:cx5="http://schemas.microsoft.com/office/drawing/2016/5/11/chartex" xmlns:cx6="http://schemas.microsoft.com/office/drawing/2016/5/12/chartex" xmlns:cx7="http://schemas.microsoft.com/office/drawing/2016/5/13/chartex" xmlns:cx8="http://schemas.microsoft.com/office/drawing/2016/5/14/chartex" xmlns:mc="http://schemas.openxmlformats.org/markup-compatibility/2006" xmlns:aink="http://schemas.microsoft.com/office/drawing/2016/ink" xmlns:am3d="http://schemas.microsoft.com/office/drawing/2017/model3d" xmlns:o="urn:schemas-microsoft-com:office:office" xmlns:oel="http://schemas.microsoft.com/office/2019/extlst" xmlns:r="http://schemas.openxmlformats.org/officeDocument/2006/relationships" xmlns:m="http://schemas.openxmlformats.org/officeDocument/2006/math" xmlns:v="urn:schemas-microsoft-com:vml" xmlns:wp14="http://schemas.microsoft.com/office/word/2010/wordprocessingDrawing" xmlns:wp="http://schemas.openxmlformats.org/drawingml/2006/wordprocessingDrawing" xmlns:w10="urn:schemas-microsoft-com:office:word" xmlns:w="http://schemas.openxmlformats.org/wordprocessingml/2006/main" xmlns:w14="http://schemas.microsoft.com/office/word/2010/wordml" xmlns:w15="http://schemas.microsoft.com/office/word/2012/wordml" xmlns:w16cex="http://schemas.microsoft.com/office/word/2018/wordml/cex" xmlns:w16cid="http://schemas.microsoft.com/office/word/2016/wordml/cid" xmlns:w16="http://schemas.microsoft.com/office/word/2018/wordml" xmlns:w16du="http://schemas.microsoft.com/office/word/2023/wordml/word16du" xmlns:w16sdtdh="http://schemas.microsoft.com/office/word/2020/wordml/sdtdatahash" xmlns:w16se="http://schemas.microsoft.com/office/word/2015/wordml/symex" xmlns:wpg="http://schemas.microsoft.com/office/word/2010/wordprocessingGroup" xmlns:wpi="http://schemas.microsoft.com/office/word/2010/wordprocessingInk" xmlns:wne="http://schemas.microsoft.com/office/word/2006/wordml" xmlns:wps="http://schemas.microsoft.com/office/word/2010/wordprocessingShape" mc:Ignorable="w14 w15 w16se w16cid w16 w16cex w16sdtdh w16du wp14">
   <w:footnote w:type="separator" w:id="-1">
     <w:p>
       <w:pPr>
@@ -16746,7 +17765,7 @@
 </file>
 
 <file path=word/header1.xml><?xml version="1.0" encoding="utf-8"?>
-<w:hdr xmlns:wpc="http://schemas.microsoft.com/office/word/2010/wordprocessingCanvas" xmlns:cx="http://schemas.microsoft.com/office/drawing/2014/chartex" xmlns:cx1="http://schemas.microsoft.com/office/drawing/2015/9/8/chartex" xmlns:cx2="http://schemas.microsoft.com/office/drawing/2015/10/21/chartex" xmlns:cx3="http://schemas.microsoft.com/office/drawing/2016/5/9/chartex" xmlns:cx4="http://schemas.microsoft.com/office/drawing/2016/5/10/chartex" xmlns:cx5="http://schemas.microsoft.com/office/drawing/2016/5/11/chartex" xmlns:cx6="http://schemas.microsoft.com/office/drawing/2016/5/12/chartex" xmlns:cx7="http://schemas.microsoft.com/office/drawing/2016/5/13/chartex" xmlns:cx8="http://schemas.microsoft.com/office/drawing/2016/5/14/chartex" xmlns:mc="http://schemas.openxmlformats.org/markup-compatibility/2006" xmlns:aink="http://schemas.microsoft.com/office/drawing/2016/ink" xmlns:am3d="http://schemas.microsoft.com/office/drawing/2017/model3d" xmlns:o="urn:schemas-microsoft-com:office:office" xmlns:oel="http://schemas.microsoft.com/office/2019/extlst" xmlns:r="http://schemas.openxmlformats.org/officeDocument/2006/relationships" xmlns:m="http://schemas.openxmlformats.org/officeDocument/2006/math" xmlns:v="urn:schemas-microsoft-com:vml" xmlns:wp14="http://schemas.microsoft.com/office/word/2010/wordprocessingDrawing" xmlns:wp="http://schemas.openxmlformats.org/drawingml/2006/wordprocessingDrawing" xmlns:w10="urn:schemas-microsoft-com:office:word" xmlns:w="http://schemas.openxmlformats.org/wordprocessingml/2006/main" xmlns:w14="http://schemas.microsoft.com/office/word/2010/wordml" xmlns:w15="http://schemas.microsoft.com/office/word/2012/wordml" xmlns:w16cex="http://schemas.microsoft.com/office/word/2018/wordml/cex" xmlns:w16cid="http://schemas.microsoft.com/office/word/2016/wordml/cid" xmlns:w16="http://schemas.microsoft.com/office/word/2018/wordml" xmlns:w16sdtdh="http://schemas.microsoft.com/office/word/2020/wordml/sdtdatahash" xmlns:w16se="http://schemas.microsoft.com/office/word/2015/wordml/symex" xmlns:wpg="http://schemas.microsoft.com/office/word/2010/wordprocessingGroup" xmlns:wpi="http://schemas.microsoft.com/office/word/2010/wordprocessingInk" xmlns:wne="http://schemas.microsoft.com/office/word/2006/wordml" xmlns:wps="http://schemas.microsoft.com/office/word/2010/wordprocessingShape" mc:Ignorable="w14 w15 w16se w16cid w16 w16cex w16sdtdh wp14">
+<w:hdr xmlns:wpc="http://schemas.microsoft.com/office/word/2010/wordprocessingCanvas" xmlns:cx="http://schemas.microsoft.com/office/drawing/2014/chartex" xmlns:cx1="http://schemas.microsoft.com/office/drawing/2015/9/8/chartex" xmlns:cx2="http://schemas.microsoft.com/office/drawing/2015/10/21/chartex" xmlns:cx3="http://schemas.microsoft.com/office/drawing/2016/5/9/chartex" xmlns:cx4="http://schemas.microsoft.com/office/drawing/2016/5/10/chartex" xmlns:cx5="http://schemas.microsoft.com/office/drawing/2016/5/11/chartex" xmlns:cx6="http://schemas.microsoft.com/office/drawing/2016/5/12/chartex" xmlns:cx7="http://schemas.microsoft.com/office/drawing/2016/5/13/chartex" xmlns:cx8="http://schemas.microsoft.com/office/drawing/2016/5/14/chartex" xmlns:mc="http://schemas.openxmlformats.org/markup-compatibility/2006" xmlns:aink="http://schemas.microsoft.com/office/drawing/2016/ink" xmlns:am3d="http://schemas.microsoft.com/office/drawing/2017/model3d" xmlns:o="urn:schemas-microsoft-com:office:office" xmlns:oel="http://schemas.microsoft.com/office/2019/extlst" xmlns:r="http://schemas.openxmlformats.org/officeDocument/2006/relationships" xmlns:m="http://schemas.openxmlformats.org/officeDocument/2006/math" xmlns:v="urn:schemas-microsoft-com:vml" xmlns:wp14="http://schemas.microsoft.com/office/word/2010/wordprocessingDrawing" xmlns:wp="http://schemas.openxmlformats.org/drawingml/2006/wordprocessingDrawing" xmlns:w10="urn:schemas-microsoft-com:office:word" xmlns:w="http://schemas.openxmlformats.org/wordprocessingml/2006/main" xmlns:w14="http://schemas.microsoft.com/office/word/2010/wordml" xmlns:w15="http://schemas.microsoft.com/office/word/2012/wordml" xmlns:w16cex="http://schemas.microsoft.com/office/word/2018/wordml/cex" xmlns:w16cid="http://schemas.microsoft.com/office/word/2016/wordml/cid" xmlns:w16="http://schemas.microsoft.com/office/word/2018/wordml" xmlns:w16du="http://schemas.microsoft.com/office/word/2023/wordml/word16du" xmlns:w16sdtdh="http://schemas.microsoft.com/office/word/2020/wordml/sdtdatahash" xmlns:w16se="http://schemas.microsoft.com/office/word/2015/wordml/symex" xmlns:wpg="http://schemas.microsoft.com/office/word/2010/wordprocessingGroup" xmlns:wpi="http://schemas.microsoft.com/office/word/2010/wordprocessingInk" xmlns:wne="http://schemas.microsoft.com/office/word/2006/wordml" xmlns:wps="http://schemas.microsoft.com/office/word/2010/wordprocessingShape" mc:Ignorable="w14 w15 w16se w16cid w16 w16cex w16sdtdh w16du wp14">
   <w:p>
     <w:pPr>
       <w:pStyle w:val="Encabezado"/>
@@ -17394,7 +18413,7 @@
 </file>
 
 <file path=word/numbering.xml><?xml version="1.0" encoding="utf-8"?>
-<w:numbering xmlns:wpc="http://schemas.microsoft.com/office/word/2010/wordprocessingCanvas" xmlns:cx="http://schemas.microsoft.com/office/drawing/2014/chartex" xmlns:cx1="http://schemas.microsoft.com/office/drawing/2015/9/8/chartex" xmlns:cx2="http://schemas.microsoft.com/office/drawing/2015/10/21/chartex" xmlns:cx3="http://schemas.microsoft.com/office/drawing/2016/5/9/chartex" xmlns:cx4="http://schemas.microsoft.com/office/drawing/2016/5/10/chartex" xmlns:cx5="http://schemas.microsoft.com/office/drawing/2016/5/11/chartex" xmlns:cx6="http://schemas.microsoft.com/office/drawing/2016/5/12/chartex" xmlns:cx7="http://schemas.microsoft.com/office/drawing/2016/5/13/chartex" xmlns:cx8="http://schemas.microsoft.com/office/drawing/2016/5/14/chartex" xmlns:mc="http://schemas.openxmlformats.org/markup-compatibility/2006" xmlns:aink="http://schemas.microsoft.com/office/drawing/2016/ink" xmlns:am3d="http://schemas.microsoft.com/office/drawing/2017/model3d" xmlns:o="urn:schemas-microsoft-com:office:office" xmlns:oel="http://schemas.microsoft.com/office/2019/extlst" xmlns:r="http://schemas.openxmlformats.org/officeDocument/2006/relationships" xmlns:m="http://schemas.openxmlformats.org/officeDocument/2006/math" xmlns:v="urn:schemas-microsoft-com:vml" xmlns:wp14="http://schemas.microsoft.com/office/word/2010/wordprocessingDrawing" xmlns:wp="http://schemas.openxmlformats.org/drawingml/2006/wordprocessingDrawing" xmlns:w10="urn:schemas-microsoft-com:office:word" xmlns:w="http://schemas.openxmlformats.org/wordprocessingml/2006/main" xmlns:w14="http://schemas.microsoft.com/office/word/2010/wordml" xmlns:w15="http://schemas.microsoft.com/office/word/2012/wordml" xmlns:w16cex="http://schemas.microsoft.com/office/word/2018/wordml/cex" xmlns:w16cid="http://schemas.microsoft.com/office/word/2016/wordml/cid" xmlns:w16="http://schemas.microsoft.com/office/word/2018/wordml" xmlns:w16sdtdh="http://schemas.microsoft.com/office/word/2020/wordml/sdtdatahash" xmlns:w16se="http://schemas.microsoft.com/office/word/2015/wordml/symex" xmlns:wpg="http://schemas.microsoft.com/office/word/2010/wordprocessingGroup" xmlns:wpi="http://schemas.microsoft.com/office/word/2010/wordprocessingInk" xmlns:wne="http://schemas.microsoft.com/office/word/2006/wordml" xmlns:wps="http://schemas.microsoft.com/office/word/2010/wordprocessingShape" mc:Ignorable="w14 w15 w16se w16cid w16 w16cex w16sdtdh wp14">
+<w:numbering xmlns:wpc="http://schemas.microsoft.com/office/word/2010/wordprocessingCanvas" xmlns:cx="http://schemas.microsoft.com/office/drawing/2014/chartex" xmlns:cx1="http://schemas.microsoft.com/office/drawing/2015/9/8/chartex" xmlns:cx2="http://schemas.microsoft.com/office/drawing/2015/10/21/chartex" xmlns:cx3="http://schemas.microsoft.com/office/drawing/2016/5/9/chartex" xmlns:cx4="http://schemas.microsoft.com/office/drawing/2016/5/10/chartex" xmlns:cx5="http://schemas.microsoft.com/office/drawing/2016/5/11/chartex" xmlns:cx6="http://schemas.microsoft.com/office/drawing/2016/5/12/chartex" xmlns:cx7="http://schemas.microsoft.com/office/drawing/2016/5/13/chartex" xmlns:cx8="http://schemas.microsoft.com/office/drawing/2016/5/14/chartex" xmlns:mc="http://schemas.openxmlformats.org/markup-compatibility/2006" xmlns:aink="http://schemas.microsoft.com/office/drawing/2016/ink" xmlns:am3d="http://schemas.microsoft.com/office/drawing/2017/model3d" xmlns:o="urn:schemas-microsoft-com:office:office" xmlns:oel="http://schemas.microsoft.com/office/2019/extlst" xmlns:r="http://schemas.openxmlformats.org/officeDocument/2006/relationships" xmlns:m="http://schemas.openxmlformats.org/officeDocument/2006/math" xmlns:v="urn:schemas-microsoft-com:vml" xmlns:wp14="http://schemas.microsoft.com/office/word/2010/wordprocessingDrawing" xmlns:wp="http://schemas.openxmlformats.org/drawingml/2006/wordprocessingDrawing" xmlns:w10="urn:schemas-microsoft-com:office:word" xmlns:w="http://schemas.openxmlformats.org/wordprocessingml/2006/main" xmlns:w14="http://schemas.microsoft.com/office/word/2010/wordml" xmlns:w15="http://schemas.microsoft.com/office/word/2012/wordml" xmlns:w16cex="http://schemas.microsoft.com/office/word/2018/wordml/cex" xmlns:w16cid="http://schemas.microsoft.com/office/word/2016/wordml/cid" xmlns:w16="http://schemas.microsoft.com/office/word/2018/wordml" xmlns:w16du="http://schemas.microsoft.com/office/word/2023/wordml/word16du" xmlns:w16sdtdh="http://schemas.microsoft.com/office/word/2020/wordml/sdtdatahash" xmlns:w16se="http://schemas.microsoft.com/office/word/2015/wordml/symex" xmlns:wpg="http://schemas.microsoft.com/office/word/2010/wordprocessingGroup" xmlns:wpi="http://schemas.microsoft.com/office/word/2010/wordprocessingInk" xmlns:wne="http://schemas.microsoft.com/office/word/2006/wordml" xmlns:wps="http://schemas.microsoft.com/office/word/2010/wordprocessingShape" mc:Ignorable="w14 w15 w16se w16cid w16 w16cex w16sdtdh w16du wp14">
   <w:abstractNum w:abstractNumId="0" w15:restartNumberingAfterBreak="0">
     <w:nsid w:val="004461AB"/>
     <w:multiLevelType w:val="hybridMultilevel"/>
@@ -21543,7 +22562,7 @@
 </file>
 
 <file path=word/styles.xml><?xml version="1.0" encoding="utf-8"?>
-<w:styles xmlns:mc="http://schemas.openxmlformats.org/markup-compatibility/2006" xmlns:r="http://schemas.openxmlformats.org/officeDocument/2006/relationships" xmlns:w="http://schemas.openxmlformats.org/wordprocessingml/2006/main" xmlns:w14="http://schemas.microsoft.com/office/word/2010/wordml" xmlns:w15="http://schemas.microsoft.com/office/word/2012/wordml" xmlns:w16cex="http://schemas.microsoft.com/office/word/2018/wordml/cex" xmlns:w16cid="http://schemas.microsoft.com/office/word/2016/wordml/cid" xmlns:w16="http://schemas.microsoft.com/office/word/2018/wordml" xmlns:w16sdtdh="http://schemas.microsoft.com/office/word/2020/wordml/sdtdatahash" xmlns:w16se="http://schemas.microsoft.com/office/word/2015/wordml/symex" mc:Ignorable="w14 w15 w16se w16cid w16 w16cex w16sdtdh">
+<w:styles xmlns:mc="http://schemas.openxmlformats.org/markup-compatibility/2006" xmlns:r="http://schemas.openxmlformats.org/officeDocument/2006/relationships" xmlns:w="http://schemas.openxmlformats.org/wordprocessingml/2006/main" xmlns:w14="http://schemas.microsoft.com/office/word/2010/wordml" xmlns:w15="http://schemas.microsoft.com/office/word/2012/wordml" xmlns:w16cex="http://schemas.microsoft.com/office/word/2018/wordml/cex" xmlns:w16cid="http://schemas.microsoft.com/office/word/2016/wordml/cid" xmlns:w16="http://schemas.microsoft.com/office/word/2018/wordml" xmlns:w16du="http://schemas.microsoft.com/office/word/2023/wordml/word16du" xmlns:w16sdtdh="http://schemas.microsoft.com/office/word/2020/wordml/sdtdatahash" xmlns:w16se="http://schemas.microsoft.com/office/word/2015/wordml/symex" mc:Ignorable="w14 w15 w16se w16cid w16 w16cex w16sdtdh w16du">
   <w:docDefaults>
     <w:rPrDefault>
       <w:rPr>

</xml_diff>